<commit_message>
fix  sub title location for small screen + update cv file
</commit_message>
<xml_diff>
--- a/CV_NatalieGerman.docx
+++ b/CV_NatalieGerman.docx
@@ -137,39 +137,7 @@
           <w:szCs w:val="18"/>
           <w:u w:val="single"/>
         </w:rPr>
-        <w:t>Sought after position:</w:t>
-      </w:r>
-      <w:r>
-        <w:rPr>
-          <w:rFonts w:asciiTheme="minorBidi" w:hAnsiTheme="minorBidi"/>
-          <w:sz w:val="18"/>
-          <w:szCs w:val="18"/>
-        </w:rPr>
-        <w:t xml:space="preserve"> Junior</w:t>
-      </w:r>
-      <w:r>
-        <w:rPr>
-          <w:rFonts w:asciiTheme="minorBidi" w:hAnsiTheme="minorBidi"/>
-          <w:sz w:val="18"/>
-          <w:szCs w:val="18"/>
-        </w:rPr>
-        <w:t xml:space="preserve"> WEB</w:t>
-      </w:r>
-      <w:r>
-        <w:rPr>
-          <w:rFonts w:asciiTheme="minorBidi" w:hAnsiTheme="minorBidi"/>
-          <w:sz w:val="18"/>
-          <w:szCs w:val="18"/>
-        </w:rPr>
-        <w:t xml:space="preserve"> developer</w:t>
-      </w:r>
-      <w:r>
-        <w:rPr>
-          <w:rFonts w:asciiTheme="minorBidi" w:hAnsiTheme="minorBidi"/>
-          <w:sz w:val="18"/>
-          <w:szCs w:val="18"/>
-        </w:rPr>
-        <w:br/>
+        <w:t>M</w:t>
       </w:r>
       <w:r>
         <w:rPr>
@@ -180,7 +148,7 @@
           <w:szCs w:val="18"/>
           <w:u w:val="single"/>
         </w:rPr>
-        <w:t>Visit my site:</w:t>
+        <w:t>y site:</w:t>
       </w:r>
       <w:r>
         <w:rPr>
@@ -288,16 +256,15 @@
           <w:sz w:val="18"/>
           <w:szCs w:val="18"/>
         </w:rPr>
-        <w:t xml:space="preserve"> Bachelor of Science (B.Sc.) in Software </w:t>
-      </w:r>
-      <w:proofErr w:type="gramStart"/>
+        <w:t xml:space="preserve"> B.Sc. in Software Engineering</w:t>
+      </w:r>
       <w:r>
         <w:rPr>
           <w:rFonts w:asciiTheme="minorBidi" w:hAnsiTheme="minorBidi" w:cstheme="minorBidi"/>
           <w:sz w:val="18"/>
           <w:szCs w:val="18"/>
         </w:rPr>
-        <w:t xml:space="preserve">Engineering, </w:t>
+        <w:t xml:space="preserve"> (82)</w:t>
       </w:r>
       <w:r>
         <w:rPr>
@@ -305,6 +272,14 @@
           <w:sz w:val="18"/>
           <w:szCs w:val="18"/>
         </w:rPr>
+        <w:t xml:space="preserve">, </w:t>
+      </w:r>
+      <w:r>
+        <w:rPr>
+          <w:rFonts w:asciiTheme="minorBidi" w:hAnsiTheme="minorBidi" w:cstheme="minorBidi"/>
+          <w:sz w:val="18"/>
+          <w:szCs w:val="18"/>
+        </w:rPr>
         <w:t xml:space="preserve"> </w:t>
       </w:r>
       <w:proofErr w:type="spellStart"/>
@@ -317,7 +292,6 @@
         <w:t>Afeka</w:t>
       </w:r>
       <w:proofErr w:type="spellEnd"/>
-      <w:proofErr w:type="gramEnd"/>
       <w:r>
         <w:rPr>
           <w:rFonts w:asciiTheme="minorBidi" w:hAnsiTheme="minorBidi" w:cstheme="minorBidi"/>
@@ -326,6 +300,8 @@
         </w:rPr>
         <w:t xml:space="preserve"> College of Engineering</w:t>
       </w:r>
+      <w:bookmarkStart w:id="0" w:name="_GoBack"/>
+      <w:bookmarkEnd w:id="0"/>
       <w:r>
         <w:rPr>
           <w:rFonts w:asciiTheme="minorBidi" w:hAnsiTheme="minorBidi" w:cstheme="minorBidi"/>
@@ -402,7 +378,6 @@
         <w:t xml:space="preserve">The project was implemented using Java (Android Studio environment), </w:t>
       </w:r>
       <w:proofErr w:type="spellStart"/>
-      <w:proofErr w:type="gramStart"/>
       <w:r>
         <w:rPr>
           <w:rFonts w:asciiTheme="minorBidi" w:hAnsiTheme="minorBidi" w:cstheme="minorBidi"/>
@@ -422,35 +397,24 @@
           <w:szCs w:val="19"/>
           <w:lang w:val="en-US"/>
         </w:rPr>
-        <w:t xml:space="preserve"> ,</w:t>
-      </w:r>
-      <w:proofErr w:type="gramEnd"/>
-      <w:r>
+        <w:t xml:space="preserve"> , HTML, PHP, JQuery</w:t>
+      </w:r>
+    </w:p>
+    <w:p>
+      <w:pPr>
+        <w:pStyle w:val="NormalWeb"/>
+        <w:shd w:val="clear" w:color="auto" w:fill="FFFFFF"/>
+        <w:spacing w:before="0" w:beforeAutospacing="0" w:after="0" w:afterAutospacing="0"/>
+        <w:ind w:left="426" w:hanging="426"/>
         <w:rPr>
           <w:rFonts w:asciiTheme="minorBidi" w:hAnsiTheme="minorBidi" w:cstheme="minorBidi"/>
+          <w:b/>
+          <w:bCs/>
           <w:color w:val="000000"/>
           <w:sz w:val="19"/>
           <w:szCs w:val="19"/>
           <w:lang w:val="en-US"/>
         </w:rPr>
-        <w:t xml:space="preserve"> HTML, PHP, JQuery</w:t>
-      </w:r>
-    </w:p>
-    <w:p>
-      <w:pPr>
-        <w:pStyle w:val="NormalWeb"/>
-        <w:shd w:val="clear" w:color="auto" w:fill="FFFFFF"/>
-        <w:spacing w:before="0" w:beforeAutospacing="0" w:after="0" w:afterAutospacing="0"/>
-        <w:ind w:left="426" w:hanging="426"/>
-        <w:rPr>
-          <w:rFonts w:asciiTheme="minorBidi" w:hAnsiTheme="minorBidi" w:cstheme="minorBidi"/>
-          <w:b/>
-          <w:bCs/>
-          <w:color w:val="000000"/>
-          <w:sz w:val="19"/>
-          <w:szCs w:val="19"/>
-          <w:lang w:val="en-US"/>
-        </w:rPr>
       </w:pPr>
     </w:p>
     <w:p>
@@ -565,14 +529,53 @@
           <w:szCs w:val="18"/>
           <w:shd w:val="clear" w:color="auto" w:fill="FDFDFD"/>
         </w:rPr>
-        <w:t>Native Android</w:t>
-      </w:r>
-      <w:r>
-        <w:rPr>
-          <w:rFonts w:asciiTheme="minorBidi" w:hAnsiTheme="minorBidi"/>
-          <w:sz w:val="18"/>
-          <w:szCs w:val="18"/>
-          <w:shd w:val="clear" w:color="auto" w:fill="FDFDFD"/>
+        <w:t xml:space="preserve">Native Android </w:t>
+      </w:r>
+      <w:r>
+        <w:rPr>
+          <w:rFonts w:asciiTheme="minorBidi" w:eastAsia="Times New Roman" w:hAnsiTheme="minorBidi"/>
+          <w:sz w:val="18"/>
+          <w:szCs w:val="18"/>
+        </w:rPr>
+        <w:t>application</w:t>
+      </w:r>
+      <w:r>
+        <w:rPr>
+          <w:rFonts w:asciiTheme="minorBidi" w:eastAsia="Times New Roman" w:hAnsiTheme="minorBidi"/>
+          <w:sz w:val="18"/>
+          <w:szCs w:val="18"/>
+        </w:rPr>
+        <w:t>s</w:t>
+      </w:r>
+      <w:r>
+        <w:rPr>
+          <w:rFonts w:asciiTheme="minorBidi" w:eastAsia="Times New Roman" w:hAnsiTheme="minorBidi"/>
+          <w:sz w:val="18"/>
+          <w:szCs w:val="18"/>
+        </w:rPr>
+        <w:t xml:space="preserve"> developer for various projects</w:t>
+      </w:r>
+      <w:r>
+        <w:rPr>
+          <w:rFonts w:asciiTheme="minorBidi" w:eastAsia="Times New Roman" w:hAnsiTheme="minorBidi"/>
+          <w:sz w:val="18"/>
+          <w:szCs w:val="18"/>
+        </w:rPr>
+        <w:t xml:space="preserve">. </w:t>
+      </w:r>
+      <w:r>
+        <w:rPr>
+          <w:rFonts w:asciiTheme="minorBidi" w:eastAsia="Times New Roman" w:hAnsiTheme="minorBidi"/>
+          <w:sz w:val="18"/>
+          <w:szCs w:val="18"/>
+        </w:rPr>
+        <w:t>Currently modifying the existing and developing the new features for a widely popular</w:t>
+      </w:r>
+      <w:r>
+        <w:rPr>
+          <w:rFonts w:asciiTheme="minorBidi" w:eastAsia="Times New Roman" w:hAnsiTheme="minorBidi"/>
+          <w:sz w:val="18"/>
+          <w:szCs w:val="18"/>
         </w:rPr>
         <w:t xml:space="preserve"> </w:t>
       </w:r>
@@ -582,81 +585,7 @@
           <w:sz w:val="18"/>
           <w:szCs w:val="18"/>
         </w:rPr>
-        <w:t>application</w:t>
-      </w:r>
-      <w:r>
-        <w:rPr>
-          <w:rFonts w:asciiTheme="minorBidi" w:eastAsia="Times New Roman" w:hAnsiTheme="minorBidi"/>
-          <w:sz w:val="18"/>
-          <w:szCs w:val="18"/>
-        </w:rPr>
-        <w:t>s</w:t>
-      </w:r>
-      <w:r>
-        <w:rPr>
-          <w:rFonts w:asciiTheme="minorBidi" w:eastAsia="Times New Roman" w:hAnsiTheme="minorBidi"/>
-          <w:sz w:val="18"/>
-          <w:szCs w:val="18"/>
-        </w:rPr>
-        <w:t xml:space="preserve"> developer for various projects</w:t>
-      </w:r>
-      <w:r>
-        <w:rPr>
-          <w:rFonts w:asciiTheme="minorBidi" w:eastAsia="Times New Roman" w:hAnsiTheme="minorBidi"/>
-          <w:sz w:val="18"/>
-          <w:szCs w:val="18"/>
-        </w:rPr>
-        <w:t xml:space="preserve">. </w:t>
-      </w:r>
-      <w:r>
-        <w:rPr>
-          <w:rFonts w:asciiTheme="minorBidi" w:eastAsia="Times New Roman" w:hAnsiTheme="minorBidi"/>
-          <w:sz w:val="18"/>
-          <w:szCs w:val="18"/>
-        </w:rPr>
-        <w:t>Currently modifying the existing and developing the new features for a widely popular</w:t>
-      </w:r>
-      <w:r>
-        <w:rPr>
-          <w:rFonts w:asciiTheme="minorBidi" w:eastAsia="Times New Roman" w:hAnsiTheme="minorBidi"/>
-          <w:sz w:val="18"/>
-          <w:szCs w:val="18"/>
-        </w:rPr>
-        <w:t xml:space="preserve"> </w:t>
-      </w:r>
-      <w:r>
-        <w:rPr>
-          <w:rFonts w:asciiTheme="minorBidi" w:eastAsia="Times New Roman" w:hAnsiTheme="minorBidi"/>
-          <w:sz w:val="18"/>
-          <w:szCs w:val="18"/>
-        </w:rPr>
-        <w:t>Leumi Bank</w:t>
-      </w:r>
-      <w:r>
-        <w:rPr>
-          <w:rFonts w:asciiTheme="minorBidi" w:eastAsia="Times New Roman" w:hAnsiTheme="minorBidi"/>
-          <w:sz w:val="18"/>
-          <w:szCs w:val="18"/>
-        </w:rPr>
-        <w:t xml:space="preserve"> application. Integrating </w:t>
-      </w:r>
-      <w:proofErr w:type="gramStart"/>
-      <w:r>
-        <w:rPr>
-          <w:rFonts w:asciiTheme="minorBidi" w:eastAsia="Times New Roman" w:hAnsiTheme="minorBidi"/>
-          <w:sz w:val="18"/>
-          <w:szCs w:val="18"/>
-        </w:rPr>
-        <w:t>client side</w:t>
-      </w:r>
-      <w:proofErr w:type="gramEnd"/>
-      <w:r>
-        <w:rPr>
-          <w:rFonts w:asciiTheme="minorBidi" w:eastAsia="Times New Roman" w:hAnsiTheme="minorBidi"/>
-          <w:sz w:val="18"/>
-          <w:szCs w:val="18"/>
-        </w:rPr>
-        <w:t xml:space="preserve"> application with server API via asynchronous tasks, using </w:t>
+        <w:t xml:space="preserve">Leumi Bank application. Integrating client side application with server API via asynchronous tasks, using </w:t>
       </w:r>
       <w:r>
         <w:rPr>
@@ -683,27 +612,15 @@
           <w:szCs w:val="18"/>
         </w:rPr>
       </w:pPr>
-      <w:proofErr w:type="gramStart"/>
-      <w:r>
-        <w:rPr>
-          <w:rFonts w:asciiTheme="minorBidi" w:hAnsiTheme="minorBidi"/>
-          <w:b/>
-          <w:bCs/>
-          <w:sz w:val="18"/>
-          <w:szCs w:val="18"/>
-        </w:rPr>
-        <w:t>2015  –</w:t>
-      </w:r>
-      <w:proofErr w:type="gramEnd"/>
-      <w:r>
-        <w:rPr>
-          <w:rFonts w:asciiTheme="minorBidi" w:hAnsiTheme="minorBidi"/>
-          <w:b/>
-          <w:bCs/>
-          <w:sz w:val="18"/>
-          <w:szCs w:val="18"/>
-        </w:rPr>
-        <w:t xml:space="preserve"> 2016 : QA engineer, D+H (</w:t>
+      <w:r>
+        <w:rPr>
+          <w:rFonts w:asciiTheme="minorBidi" w:hAnsiTheme="minorBidi"/>
+          <w:b/>
+          <w:bCs/>
+          <w:sz w:val="18"/>
+          <w:szCs w:val="18"/>
+        </w:rPr>
+        <w:t>2015  – 2016 : QA engineer, D+H (</w:t>
       </w:r>
       <w:proofErr w:type="spellStart"/>
       <w:r>
@@ -793,7 +710,6 @@
         </w:rPr>
         <w:t xml:space="preserve"> and business processes</w:t>
       </w:r>
-      <w:proofErr w:type="gramStart"/>
       <w:r>
         <w:rPr>
           <w:rFonts w:asciiTheme="minorBidi" w:hAnsiTheme="minorBidi"/>
@@ -808,16 +724,7 @@
           <w:sz w:val="18"/>
           <w:szCs w:val="18"/>
         </w:rPr>
-        <w:t>.</w:t>
-      </w:r>
-      <w:proofErr w:type="gramEnd"/>
-      <w:r>
-        <w:rPr>
-          <w:rFonts w:asciiTheme="minorBidi" w:hAnsiTheme="minorBidi"/>
-          <w:sz w:val="18"/>
-          <w:szCs w:val="18"/>
-        </w:rPr>
-        <w:t xml:space="preserve"> My responsibilities included:</w:t>
+        <w:t>. My responsibilities included:</w:t>
       </w:r>
     </w:p>
     <w:p>
@@ -1650,7 +1557,6 @@
         </w:rPr>
         <w:t xml:space="preserve"> this program after a long qualification </w:t>
       </w:r>
-      <w:proofErr w:type="gramStart"/>
       <w:r>
         <w:rPr>
           <w:rFonts w:asciiTheme="minorBidi" w:hAnsiTheme="minorBidi"/>
@@ -1681,16 +1587,7 @@
           <w:sz w:val="18"/>
           <w:szCs w:val="18"/>
         </w:rPr>
-        <w:t>the</w:t>
-      </w:r>
-      <w:proofErr w:type="gramEnd"/>
-      <w:r>
-        <w:rPr>
-          <w:rFonts w:asciiTheme="minorBidi" w:hAnsiTheme="minorBidi"/>
-          <w:sz w:val="18"/>
-          <w:szCs w:val="18"/>
-        </w:rPr>
-        <w:t xml:space="preserve"> program’s objective is to promote excellence and Zionism in youth. </w:t>
+        <w:t xml:space="preserve">the program’s objective is to promote excellence and Zionism in youth. </w:t>
       </w:r>
     </w:p>
     <w:p>
@@ -1752,8 +1649,6 @@
         </w:rPr>
         <w:t xml:space="preserve"> and curious</w:t>
       </w:r>
-      <w:bookmarkStart w:id="0" w:name="_GoBack"/>
-      <w:bookmarkEnd w:id="0"/>
     </w:p>
     <w:p>
       <w:pPr>
@@ -3649,7 +3544,7 @@
     <w:lsdException w:name="Table Web 2" w:semiHidden="1" w:unhideWhenUsed="1"/>
     <w:lsdException w:name="Table Web 3" w:semiHidden="1" w:unhideWhenUsed="1"/>
     <w:lsdException w:name="Balloon Text" w:semiHidden="1" w:unhideWhenUsed="1"/>
-    <w:lsdException w:name="Table Grid" w:semiHidden="1" w:uiPriority="39" w:unhideWhenUsed="1"/>
+    <w:lsdException w:name="Table Grid" w:uiPriority="39"/>
     <w:lsdException w:name="Table Theme" w:semiHidden="1" w:unhideWhenUsed="1"/>
     <w:lsdException w:name="Placeholder Text" w:semiHidden="1"/>
     <w:lsdException w:name="No Spacing" w:uiPriority="1" w:qFormat="1"/>
@@ -3878,6 +3773,7 @@
   <w:style w:type="character" w:default="1" w:styleId="DefaultParagraphFont">
     <w:name w:val="Default Paragraph Font"/>
     <w:uiPriority w:val="1"/>
+    <w:semiHidden/>
     <w:unhideWhenUsed/>
   </w:style>
   <w:style w:type="table" w:default="1" w:styleId="TableNormal">

</xml_diff>